<commit_message>
Arreglar y añir tareas de innovacion
</commit_message>
<xml_diff>
--- a/Innovacion/informe innovacion.docx
+++ b/Innovacion/informe innovacion.docx
@@ -328,8 +328,17 @@
                       <w:rFonts w:ascii="Arial" w:hAnsi="Arial" w:cs="Arial"/>
                       <w:sz w:val="24"/>
                     </w:rPr>
-                    <w:t xml:space="preserve">   :</w:t>
+                    <w:t xml:space="preserve"> </w:t>
                   </w:r>
+                  <w:proofErr w:type="gramStart"/>
+                  <w:r>
+                    <w:rPr>
+                      <w:rFonts w:ascii="Arial" w:hAnsi="Arial" w:cs="Arial"/>
+                      <w:sz w:val="24"/>
+                    </w:rPr>
+                    <w:t xml:space="preserve">  :</w:t>
+                  </w:r>
+                  <w:proofErr w:type="gramEnd"/>
                   <w:r>
                     <w:rPr>
                       <w:rFonts w:ascii="Arial" w:hAnsi="Arial" w:cs="Arial"/>
@@ -1425,24 +1434,25 @@
       <w:r>
         <w:rPr>
           <w:rFonts w:ascii="Arial" w:hAnsi="Arial" w:cs="Arial"/>
-          <w:noProof/>
-          <w:sz w:val="24"/>
-          <w:szCs w:val="24"/>
+          <w:b/>
+          <w:bCs/>
+          <w:sz w:val="32"/>
+          <w:szCs w:val="32"/>
         </w:rPr>
         <w:lastRenderedPageBreak/>
         <w:drawing>
-          <wp:anchor distT="0" distB="0" distL="114300" distR="114300" simplePos="0" relativeHeight="251663360" behindDoc="1" locked="0" layoutInCell="1" allowOverlap="1" wp14:anchorId="5ADEBEC3" wp14:editId="79DA34D9">
+          <wp:anchor distT="0" distB="0" distL="114300" distR="114300" simplePos="0" relativeHeight="251669504" behindDoc="1" locked="0" layoutInCell="1" allowOverlap="1" wp14:anchorId="65934E16" wp14:editId="3BFF5729">
             <wp:simplePos x="0" y="0"/>
             <wp:positionH relativeFrom="page">
-              <wp:align>right</wp:align>
+              <wp:align>left</wp:align>
             </wp:positionH>
             <wp:positionV relativeFrom="paragraph">
-              <wp:posOffset>357505</wp:posOffset>
+              <wp:posOffset>250825</wp:posOffset>
             </wp:positionV>
-            <wp:extent cx="7797056" cy="4411980"/>
-            <wp:effectExtent l="0" t="0" r="0" b="7620"/>
+            <wp:extent cx="7753985" cy="4356900"/>
+            <wp:effectExtent l="0" t="0" r="0" b="5715"/>
             <wp:wrapNone/>
-            <wp:docPr id="1894086383" name="Imagen 1" descr="Imagen que contiene Escala de tiempo&#10;&#10;El contenido generado por IA puede ser incorrecto."/>
+            <wp:docPr id="2014571938" name="Imagen 1" descr="Tabla&#10;&#10;El contenido generado por IA puede ser incorrecto."/>
             <wp:cNvGraphicFramePr>
               <a:graphicFrameLocks xmlns:a="http://schemas.openxmlformats.org/drawingml/2006/main" noChangeAspect="1"/>
             </wp:cNvGraphicFramePr>
@@ -1450,7 +1460,7 @@
               <a:graphicData uri="http://schemas.openxmlformats.org/drawingml/2006/picture">
                 <pic:pic xmlns:pic="http://schemas.openxmlformats.org/drawingml/2006/picture">
                   <pic:nvPicPr>
-                    <pic:cNvPr id="1894086383" name="Imagen 1" descr="Imagen que contiene Escala de tiempo&#10;&#10;El contenido generado por IA puede ser incorrecto."/>
+                    <pic:cNvPr id="2014571938" name="Imagen 1" descr="Tabla&#10;&#10;El contenido generado por IA puede ser incorrecto."/>
                     <pic:cNvPicPr/>
                   </pic:nvPicPr>
                   <pic:blipFill>
@@ -1468,7 +1478,7 @@
                   <pic:spPr>
                     <a:xfrm>
                       <a:off x="0" y="0"/>
-                      <a:ext cx="7797056" cy="4411980"/>
+                      <a:ext cx="7753985" cy="4356900"/>
                     </a:xfrm>
                     <a:prstGeom prst="rect">
                       <a:avLst/>
@@ -1668,6 +1678,7 @@
           <w:rFonts w:ascii="Arial" w:hAnsi="Arial" w:cs="Arial"/>
           <w:b/>
           <w:bCs/>
+          <w:noProof/>
           <w:sz w:val="32"/>
           <w:szCs w:val="32"/>
         </w:rPr>
@@ -1782,41 +1793,19 @@
           <w:szCs w:val="32"/>
         </w:rPr>
         <w:lastRenderedPageBreak/>
-        <w:t>Evaluación de ideas</w:t>
-      </w:r>
-    </w:p>
-    <w:p>
-      <w:pPr>
-        <w:spacing w:line="259" w:lineRule="auto"/>
-        <w:rPr>
-          <w:rFonts w:ascii="Arial" w:hAnsi="Arial" w:cs="Arial"/>
-          <w:b/>
-          <w:bCs/>
-          <w:sz w:val="32"/>
-          <w:szCs w:val="32"/>
-        </w:rPr>
-      </w:pPr>
-      <w:r>
-        <w:rPr>
-          <w:rFonts w:ascii="Arial" w:hAnsi="Arial" w:cs="Arial"/>
-          <w:b/>
-          <w:bCs/>
-          <w:sz w:val="32"/>
-          <w:szCs w:val="32"/>
-        </w:rPr>
         <w:drawing>
-          <wp:anchor distT="0" distB="0" distL="114300" distR="114300" simplePos="0" relativeHeight="251666432" behindDoc="1" locked="0" layoutInCell="1" allowOverlap="1" wp14:anchorId="22A56143" wp14:editId="47C78650">
+          <wp:anchor distT="0" distB="0" distL="114300" distR="114300" simplePos="0" relativeHeight="251670528" behindDoc="1" locked="0" layoutInCell="1" allowOverlap="1" wp14:anchorId="446D657D" wp14:editId="566AE391">
             <wp:simplePos x="0" y="0"/>
             <wp:positionH relativeFrom="margin">
-              <wp:posOffset>-1072515</wp:posOffset>
+              <wp:posOffset>-1292678</wp:posOffset>
             </wp:positionH>
             <wp:positionV relativeFrom="paragraph">
-              <wp:posOffset>354330</wp:posOffset>
+              <wp:posOffset>357505</wp:posOffset>
             </wp:positionV>
-            <wp:extent cx="7807325" cy="4426624"/>
-            <wp:effectExtent l="0" t="0" r="3175" b="0"/>
+            <wp:extent cx="8077653" cy="4518660"/>
+            <wp:effectExtent l="0" t="0" r="0" b="0"/>
             <wp:wrapNone/>
-            <wp:docPr id="1551911185" name="Imagen 1" descr="Tabla&#10;&#10;El contenido generado por IA puede ser incorrecto."/>
+            <wp:docPr id="1826024343" name="Imagen 1" descr="Interfaz de usuario gráfica, Texto&#10;&#10;El contenido generado por IA puede ser incorrecto."/>
             <wp:cNvGraphicFramePr>
               <a:graphicFrameLocks xmlns:a="http://schemas.openxmlformats.org/drawingml/2006/main" noChangeAspect="1"/>
             </wp:cNvGraphicFramePr>
@@ -1824,7 +1813,7 @@
               <a:graphicData uri="http://schemas.openxmlformats.org/drawingml/2006/picture">
                 <pic:pic xmlns:pic="http://schemas.openxmlformats.org/drawingml/2006/picture">
                   <pic:nvPicPr>
-                    <pic:cNvPr id="1551911185" name="Imagen 1" descr="Tabla&#10;&#10;El contenido generado por IA puede ser incorrecto."/>
+                    <pic:cNvPr id="1826024343" name="Imagen 1" descr="Interfaz de usuario gráfica, Texto&#10;&#10;El contenido generado por IA puede ser incorrecto."/>
                     <pic:cNvPicPr/>
                   </pic:nvPicPr>
                   <pic:blipFill>
@@ -1842,7 +1831,7 @@
                   <pic:spPr>
                     <a:xfrm>
                       <a:off x="0" y="0"/>
-                      <a:ext cx="7819091" cy="4433295"/>
+                      <a:ext cx="8082587" cy="4521420"/>
                     </a:xfrm>
                     <a:prstGeom prst="rect">
                       <a:avLst/>
@@ -1860,10 +1849,7 @@
           </wp:anchor>
         </w:drawing>
       </w:r>
-    </w:p>
-    <w:p>
-      <w:pPr>
-        <w:spacing w:line="259" w:lineRule="auto"/>
+      <w:r>
         <w:rPr>
           <w:rFonts w:ascii="Arial" w:hAnsi="Arial" w:cs="Arial"/>
           <w:b/>
@@ -1871,7 +1857,8 @@
           <w:sz w:val="32"/>
           <w:szCs w:val="32"/>
         </w:rPr>
-      </w:pPr>
+        <w:t>Evaluación de ideas</w:t>
+      </w:r>
     </w:p>
     <w:p>
       <w:pPr>
@@ -1884,7 +1871,10 @@
           <w:szCs w:val="32"/>
         </w:rPr>
       </w:pPr>
-      <w:r>
+    </w:p>
+    <w:p>
+      <w:pPr>
+        <w:spacing w:line="259" w:lineRule="auto"/>
         <w:rPr>
           <w:rFonts w:ascii="Arial" w:hAnsi="Arial" w:cs="Arial"/>
           <w:b/>
@@ -1892,6 +1882,27 @@
           <w:sz w:val="32"/>
           <w:szCs w:val="32"/>
         </w:rPr>
+      </w:pPr>
+    </w:p>
+    <w:p>
+      <w:pPr>
+        <w:spacing w:line="259" w:lineRule="auto"/>
+        <w:rPr>
+          <w:rFonts w:ascii="Arial" w:hAnsi="Arial" w:cs="Arial"/>
+          <w:b/>
+          <w:bCs/>
+          <w:sz w:val="32"/>
+          <w:szCs w:val="32"/>
+        </w:rPr>
+      </w:pPr>
+      <w:r>
+        <w:rPr>
+          <w:rFonts w:ascii="Arial" w:hAnsi="Arial" w:cs="Arial"/>
+          <w:b/>
+          <w:bCs/>
+          <w:sz w:val="32"/>
+          <w:szCs w:val="32"/>
+        </w:rPr>
         <w:br w:type="page"/>
       </w:r>
     </w:p>
@@ -1911,6 +1922,7 @@
           <w:rFonts w:ascii="Arial" w:hAnsi="Arial" w:cs="Arial"/>
           <w:b/>
           <w:bCs/>
+          <w:noProof/>
           <w:sz w:val="32"/>
           <w:szCs w:val="32"/>
         </w:rPr>

</xml_diff>

<commit_message>
Terminar tareas y añadir al informe
</commit_message>
<xml_diff>
--- a/Innovacion/informe innovacion.docx
+++ b/Innovacion/informe innovacion.docx
@@ -1436,6 +1436,7 @@
           <w:rFonts w:ascii="Arial" w:hAnsi="Arial" w:cs="Arial"/>
           <w:b/>
           <w:bCs/>
+          <w:noProof/>
           <w:sz w:val="32"/>
           <w:szCs w:val="32"/>
         </w:rPr>
@@ -1789,6 +1790,7 @@
           <w:rFonts w:ascii="Arial" w:hAnsi="Arial" w:cs="Arial"/>
           <w:b/>
           <w:bCs/>
+          <w:noProof/>
           <w:sz w:val="32"/>
           <w:szCs w:val="32"/>
         </w:rPr>
@@ -2072,8 +2074,118 @@
           <w:szCs w:val="32"/>
         </w:rPr>
         <w:lastRenderedPageBreak/>
+        <w:drawing>
+          <wp:anchor distT="0" distB="0" distL="114300" distR="114300" simplePos="0" relativeHeight="251671552" behindDoc="1" locked="0" layoutInCell="1" allowOverlap="1" wp14:anchorId="73968321" wp14:editId="42B42DAF">
+            <wp:simplePos x="0" y="0"/>
+            <wp:positionH relativeFrom="margin">
+              <wp:posOffset>-1139459</wp:posOffset>
+            </wp:positionH>
+            <wp:positionV relativeFrom="paragraph">
+              <wp:posOffset>357505</wp:posOffset>
+            </wp:positionV>
+            <wp:extent cx="7852679" cy="4404360"/>
+            <wp:effectExtent l="0" t="0" r="0" b="0"/>
+            <wp:wrapNone/>
+            <wp:docPr id="864388934" name="Imagen 1" descr="Diagrama&#10;&#10;El contenido generado por IA puede ser incorrecto."/>
+            <wp:cNvGraphicFramePr>
+              <a:graphicFrameLocks xmlns:a="http://schemas.openxmlformats.org/drawingml/2006/main" noChangeAspect="1"/>
+            </wp:cNvGraphicFramePr>
+            <a:graphic xmlns:a="http://schemas.openxmlformats.org/drawingml/2006/main">
+              <a:graphicData uri="http://schemas.openxmlformats.org/drawingml/2006/picture">
+                <pic:pic xmlns:pic="http://schemas.openxmlformats.org/drawingml/2006/picture">
+                  <pic:nvPicPr>
+                    <pic:cNvPr id="864388934" name="Imagen 1" descr="Diagrama&#10;&#10;El contenido generado por IA puede ser incorrecto."/>
+                    <pic:cNvPicPr/>
+                  </pic:nvPicPr>
+                  <pic:blipFill>
+                    <a:blip r:embed="rId15">
+                      <a:extLst>
+                        <a:ext uri="{28A0092B-C50C-407E-A947-70E740481C1C}">
+                          <a14:useLocalDpi xmlns:a14="http://schemas.microsoft.com/office/drawing/2010/main" val="0"/>
+                        </a:ext>
+                      </a:extLst>
+                    </a:blip>
+                    <a:stretch>
+                      <a:fillRect/>
+                    </a:stretch>
+                  </pic:blipFill>
+                  <pic:spPr>
+                    <a:xfrm>
+                      <a:off x="0" y="0"/>
+                      <a:ext cx="7863192" cy="4410257"/>
+                    </a:xfrm>
+                    <a:prstGeom prst="rect">
+                      <a:avLst/>
+                    </a:prstGeom>
+                  </pic:spPr>
+                </pic:pic>
+              </a:graphicData>
+            </a:graphic>
+            <wp14:sizeRelH relativeFrom="margin">
+              <wp14:pctWidth>0</wp14:pctWidth>
+            </wp14:sizeRelH>
+            <wp14:sizeRelV relativeFrom="margin">
+              <wp14:pctHeight>0</wp14:pctHeight>
+            </wp14:sizeRelV>
+          </wp:anchor>
+        </w:drawing>
+      </w:r>
+      <w:r>
+        <w:rPr>
+          <w:rFonts w:ascii="Arial" w:hAnsi="Arial" w:cs="Arial"/>
+          <w:b/>
+          <w:bCs/>
+          <w:sz w:val="32"/>
+          <w:szCs w:val="32"/>
+        </w:rPr>
         <w:t>Storyboard</w:t>
       </w:r>
+    </w:p>
+    <w:p>
+      <w:pPr>
+        <w:spacing w:line="259" w:lineRule="auto"/>
+        <w:rPr>
+          <w:rFonts w:ascii="Arial" w:hAnsi="Arial" w:cs="Arial"/>
+          <w:b/>
+          <w:bCs/>
+          <w:sz w:val="32"/>
+          <w:szCs w:val="32"/>
+        </w:rPr>
+      </w:pPr>
+      <w:r>
+        <w:rPr>
+          <w:rFonts w:ascii="Arial" w:hAnsi="Arial" w:cs="Arial"/>
+          <w:b/>
+          <w:bCs/>
+          <w:sz w:val="32"/>
+          <w:szCs w:val="32"/>
+        </w:rPr>
+        <w:br w:type="page"/>
+      </w:r>
+    </w:p>
+    <w:p>
+      <w:pPr>
+        <w:spacing w:line="259" w:lineRule="auto"/>
+        <w:rPr>
+          <w:rFonts w:ascii="Arial" w:hAnsi="Arial" w:cs="Arial"/>
+          <w:b/>
+          <w:bCs/>
+          <w:sz w:val="32"/>
+          <w:szCs w:val="32"/>
+        </w:rPr>
+      </w:pPr>
+    </w:p>
+    <w:p>
+      <w:pPr>
+        <w:spacing w:line="259" w:lineRule="auto"/>
+        <w:rPr>
+          <w:rFonts w:ascii="Arial" w:hAnsi="Arial" w:cs="Arial"/>
+          <w:b/>
+          <w:bCs/>
+          <w:sz w:val="32"/>
+          <w:szCs w:val="32"/>
+        </w:rPr>
+      </w:pPr>
     </w:p>
     <w:p>
       <w:pPr>

</xml_diff>